<commit_message>
mise a jour du cahier des charges, scrum
</commit_message>
<xml_diff>
--- a/Scrum 2/Journalisation/JournalDeBord_Equipe.docx
+++ b/Scrum 2/Journalisation/JournalDeBord_Equipe.docx
@@ -2024,7 +2024,19 @@
         <w:rPr>
           <w:lang w:val="fr-FR"/>
         </w:rPr>
-        <w:t xml:space="preserve">27 avril </w:t>
+        <w:t>2</w:t>
+      </w:r>
+      <w:r>
+        <w:rPr>
+          <w:lang w:val="fr-FR"/>
+        </w:rPr>
+        <w:t>1</w:t>
+      </w:r>
+      <w:r>
+        <w:rPr>
+          <w:lang w:val="fr-FR"/>
+        </w:rPr>
+        <w:t xml:space="preserve"> avril </w:t>
       </w:r>
     </w:p>
     <w:p>
@@ -2388,6 +2400,12 @@
         </w:rPr>
         <w:t xml:space="preserve"> </w:t>
       </w:r>
+      <w:r>
+        <w:rPr>
+          <w:lang w:val="fr-FR"/>
+        </w:rPr>
+        <w:t xml:space="preserve">28 avril </w:t>
+      </w:r>
     </w:p>
     <w:p>
       <w:pPr>
@@ -2442,6 +2460,12 @@
         </w:rPr>
         <w:t xml:space="preserve"> </w:t>
       </w:r>
+      <w:r>
+        <w:rPr>
+          <w:lang w:val="fr-FR"/>
+        </w:rPr>
+        <w:t>mise a jour du README, interface login et intermédiaire,</w:t>
+      </w:r>
     </w:p>
     <w:p>
       <w:pPr>
@@ -2469,6 +2493,164 @@
         </w:rPr>
         <w:t xml:space="preserve"> </w:t>
       </w:r>
+      <w:r>
+        <w:rPr>
+          <w:lang w:val="fr-FR"/>
+        </w:rPr>
+        <w:t xml:space="preserve">solution bug de </w:t>
+      </w:r>
+      <w:proofErr w:type="spellStart"/>
+      <w:r>
+        <w:rPr>
+          <w:lang w:val="fr-FR"/>
+        </w:rPr>
+        <w:t>JourA</w:t>
+      </w:r>
+      <w:r>
+        <w:rPr>
+          <w:lang w:val="fr-FR"/>
+        </w:rPr>
+        <w:t>n</w:t>
+      </w:r>
+      <w:r>
+        <w:rPr>
+          <w:lang w:val="fr-FR"/>
+        </w:rPr>
+        <w:t>nee</w:t>
+      </w:r>
+      <w:proofErr w:type="spellEnd"/>
+      <w:r>
+        <w:rPr>
+          <w:lang w:val="fr-FR"/>
+        </w:rPr>
+        <w:t>,</w:t>
+      </w:r>
+    </w:p>
+    <w:p>
+      <w:pPr>
+        <w:rPr>
+          <w:lang w:val="fr-FR"/>
+        </w:rPr>
+      </w:pPr>
+    </w:p>
+    <w:p>
+      <w:pPr>
+        <w:rPr>
+          <w:lang w:val="fr-FR"/>
+        </w:rPr>
+      </w:pPr>
+      <w:r>
+        <w:rPr>
+          <w:lang w:val="fr-FR"/>
+        </w:rPr>
+        <w:lastRenderedPageBreak/>
+        <w:t xml:space="preserve">Pat : mise </w:t>
+      </w:r>
+      <w:r>
+        <w:rPr>
+          <w:lang w:val="fr-FR"/>
+        </w:rPr>
+        <w:t>à</w:t>
+      </w:r>
+      <w:r>
+        <w:rPr>
+          <w:lang w:val="fr-FR"/>
+        </w:rPr>
+        <w:t xml:space="preserve"> jour des charges, ajout des commentaires </w:t>
+      </w:r>
+    </w:p>
+    <w:p>
+      <w:pPr>
+        <w:rPr>
+          <w:lang w:val="fr-FR"/>
+        </w:rPr>
+      </w:pPr>
+      <w:r>
+        <w:rPr>
+          <w:lang w:val="fr-FR"/>
+        </w:rPr>
+        <w:t>Nat : diagramme de classe</w:t>
+      </w:r>
+      <w:r>
+        <w:rPr>
+          <w:lang w:val="fr-FR"/>
+        </w:rPr>
+        <w:t xml:space="preserve"> avec 3 types d’employées</w:t>
+      </w:r>
+    </w:p>
+    <w:p>
+      <w:pPr>
+        <w:rPr>
+          <w:lang w:val="fr-FR"/>
+        </w:rPr>
+      </w:pPr>
+      <w:proofErr w:type="gramStart"/>
+      <w:r>
+        <w:rPr>
+          <w:lang w:val="fr-FR"/>
+        </w:rPr>
+        <w:t>cas</w:t>
+      </w:r>
+      <w:proofErr w:type="gramEnd"/>
+      <w:r>
+        <w:rPr>
+          <w:lang w:val="fr-FR"/>
+        </w:rPr>
+        <w:t xml:space="preserve"> d’utilisation</w:t>
+      </w:r>
+      <w:r>
+        <w:rPr>
+          <w:lang w:val="fr-FR"/>
+        </w:rPr>
+        <w:t> : soumission de feuille de temps, ajouter acteurs employée d’exploitation et production (éliminer employée normal)</w:t>
+      </w:r>
+    </w:p>
+    <w:p>
+      <w:pPr>
+        <w:rPr>
+          <w:lang w:val="fr-FR"/>
+        </w:rPr>
+      </w:pPr>
+      <w:r>
+        <w:rPr>
+          <w:lang w:val="fr-FR"/>
+        </w:rPr>
+        <w:t>Serge : refactorisation POO login</w:t>
+      </w:r>
+      <w:r>
+        <w:rPr>
+          <w:lang w:val="fr-FR"/>
+        </w:rPr>
+        <w:t>, docum</w:t>
+      </w:r>
+      <w:r>
+        <w:rPr>
+          <w:lang w:val="fr-FR"/>
+        </w:rPr>
+        <w:t xml:space="preserve">entation </w:t>
+      </w:r>
+      <w:proofErr w:type="spellStart"/>
+      <w:r>
+        <w:rPr>
+          <w:lang w:val="fr-FR"/>
+        </w:rPr>
+        <w:t>product</w:t>
+      </w:r>
+      <w:proofErr w:type="spellEnd"/>
+      <w:r>
+        <w:rPr>
+          <w:lang w:val="fr-FR"/>
+        </w:rPr>
+        <w:t xml:space="preserve"> </w:t>
+      </w:r>
+      <w:proofErr w:type="spellStart"/>
+      <w:r>
+        <w:rPr>
+          <w:lang w:val="fr-FR"/>
+        </w:rPr>
+        <w:t>owner</w:t>
+      </w:r>
+      <w:proofErr w:type="spellEnd"/>
     </w:p>
     <w:p>
       <w:pPr>
@@ -2913,6 +3095,7 @@
         <w:rPr>
           <w:lang w:val="fr-FR"/>
         </w:rPr>
+        <w:lastRenderedPageBreak/>
         <w:t>Problèmes:</w:t>
       </w:r>
       <w:proofErr w:type="gramEnd"/>
@@ -3002,413 +3185,413 @@
         <w:rPr>
           <w:lang w:val="fr-FR"/>
         </w:rPr>
+        <w:t xml:space="preserve">Déjà </w:t>
+      </w:r>
+      <w:proofErr w:type="gramStart"/>
+      <w:r>
+        <w:rPr>
+          <w:lang w:val="fr-FR"/>
+        </w:rPr>
+        <w:t>fait:</w:t>
+      </w:r>
+      <w:proofErr w:type="gramEnd"/>
+      <w:r>
+        <w:rPr>
+          <w:lang w:val="fr-FR"/>
+        </w:rPr>
+        <w:t xml:space="preserve"> </w:t>
+      </w:r>
+    </w:p>
+    <w:p>
+      <w:pPr>
+        <w:rPr>
+          <w:lang w:val="fr-FR"/>
+        </w:rPr>
+      </w:pPr>
+      <w:r>
+        <w:rPr>
+          <w:lang w:val="fr-FR"/>
+        </w:rPr>
+        <w:t xml:space="preserve">A </w:t>
+      </w:r>
+      <w:proofErr w:type="gramStart"/>
+      <w:r>
+        <w:rPr>
+          <w:lang w:val="fr-FR"/>
+        </w:rPr>
+        <w:t>faire:</w:t>
+      </w:r>
+      <w:proofErr w:type="gramEnd"/>
+      <w:r>
+        <w:rPr>
+          <w:lang w:val="fr-FR"/>
+        </w:rPr>
+        <w:t xml:space="preserve"> </w:t>
+      </w:r>
+    </w:p>
+    <w:p>
+      <w:pPr>
+        <w:rPr>
+          <w:lang w:val="fr-FR"/>
+        </w:rPr>
+      </w:pPr>
+      <w:proofErr w:type="gramStart"/>
+      <w:r>
+        <w:rPr>
+          <w:lang w:val="fr-FR"/>
+        </w:rPr>
+        <w:t>Problèmes:</w:t>
+      </w:r>
+      <w:proofErr w:type="gramEnd"/>
+      <w:r>
+        <w:rPr>
+          <w:lang w:val="fr-FR"/>
+        </w:rPr>
+        <w:t xml:space="preserve"> </w:t>
+      </w:r>
+    </w:p>
+    <w:p>
+      <w:pPr>
+        <w:rPr>
+          <w:lang w:val="fr-FR"/>
+        </w:rPr>
+      </w:pPr>
+    </w:p>
+    <w:p>
+      <w:pPr>
+        <w:rPr>
+          <w:lang w:val="fr-FR"/>
+        </w:rPr>
+      </w:pPr>
+    </w:p>
+    <w:p>
+      <w:pPr>
+        <w:rPr>
+          <w:lang w:val="fr-FR"/>
+        </w:rPr>
+      </w:pPr>
+    </w:p>
+    <w:p>
+      <w:pPr>
+        <w:rPr>
+          <w:lang w:val="fr-FR"/>
+        </w:rPr>
+      </w:pPr>
+      <w:proofErr w:type="gramStart"/>
+      <w:r>
+        <w:rPr>
+          <w:lang w:val="fr-FR"/>
+        </w:rPr>
+        <w:t>Date:</w:t>
+      </w:r>
+      <w:proofErr w:type="gramEnd"/>
+      <w:r>
+        <w:rPr>
+          <w:lang w:val="fr-FR"/>
+        </w:rPr>
+        <w:t xml:space="preserve"> </w:t>
+      </w:r>
+    </w:p>
+    <w:p>
+      <w:pPr>
+        <w:rPr>
+          <w:lang w:val="fr-FR"/>
+        </w:rPr>
+      </w:pPr>
+      <w:proofErr w:type="gramStart"/>
+      <w:r>
+        <w:rPr>
+          <w:lang w:val="fr-FR"/>
+        </w:rPr>
+        <w:t>Notes</w:t>
+      </w:r>
+      <w:r>
+        <w:rPr>
+          <w:lang w:val="fr-FR"/>
+        </w:rPr>
+        <w:t>:</w:t>
+      </w:r>
+      <w:proofErr w:type="gramEnd"/>
+      <w:r>
+        <w:rPr>
+          <w:lang w:val="fr-FR"/>
+        </w:rPr>
+        <w:t xml:space="preserve"> </w:t>
+      </w:r>
+    </w:p>
+    <w:p>
+      <w:pPr>
+        <w:rPr>
+          <w:lang w:val="fr-FR"/>
+        </w:rPr>
+      </w:pPr>
+      <w:r>
+        <w:rPr>
+          <w:lang w:val="fr-FR"/>
+        </w:rPr>
+        <w:t xml:space="preserve">Déjà </w:t>
+      </w:r>
+      <w:proofErr w:type="gramStart"/>
+      <w:r>
+        <w:rPr>
+          <w:lang w:val="fr-FR"/>
+        </w:rPr>
+        <w:t>fait:</w:t>
+      </w:r>
+      <w:proofErr w:type="gramEnd"/>
+      <w:r>
+        <w:rPr>
+          <w:lang w:val="fr-FR"/>
+        </w:rPr>
+        <w:t xml:space="preserve"> </w:t>
+      </w:r>
+    </w:p>
+    <w:p>
+      <w:pPr>
+        <w:rPr>
+          <w:lang w:val="fr-FR"/>
+        </w:rPr>
+      </w:pPr>
+      <w:r>
+        <w:rPr>
+          <w:lang w:val="fr-FR"/>
+        </w:rPr>
+        <w:t xml:space="preserve">A </w:t>
+      </w:r>
+      <w:proofErr w:type="gramStart"/>
+      <w:r>
+        <w:rPr>
+          <w:lang w:val="fr-FR"/>
+        </w:rPr>
+        <w:t>faire:</w:t>
+      </w:r>
+      <w:proofErr w:type="gramEnd"/>
+      <w:r>
+        <w:rPr>
+          <w:lang w:val="fr-FR"/>
+        </w:rPr>
+        <w:t xml:space="preserve"> </w:t>
+      </w:r>
+    </w:p>
+    <w:p>
+      <w:pPr>
+        <w:rPr>
+          <w:lang w:val="fr-FR"/>
+        </w:rPr>
+      </w:pPr>
+      <w:proofErr w:type="gramStart"/>
+      <w:r>
+        <w:rPr>
+          <w:lang w:val="fr-FR"/>
+        </w:rPr>
+        <w:t>Problèmes:</w:t>
+      </w:r>
+      <w:proofErr w:type="gramEnd"/>
+      <w:r>
+        <w:rPr>
+          <w:lang w:val="fr-FR"/>
+        </w:rPr>
+        <w:t xml:space="preserve"> </w:t>
+      </w:r>
+    </w:p>
+    <w:p>
+      <w:pPr>
+        <w:rPr>
+          <w:lang w:val="fr-FR"/>
+        </w:rPr>
+      </w:pPr>
+    </w:p>
+    <w:p>
+      <w:pPr>
+        <w:rPr>
+          <w:lang w:val="fr-FR"/>
+        </w:rPr>
+      </w:pPr>
+    </w:p>
+    <w:p>
+      <w:pPr>
+        <w:rPr>
+          <w:lang w:val="fr-FR"/>
+        </w:rPr>
+      </w:pPr>
+    </w:p>
+    <w:p>
+      <w:pPr>
+        <w:rPr>
+          <w:lang w:val="fr-FR"/>
+        </w:rPr>
+      </w:pPr>
+      <w:proofErr w:type="gramStart"/>
+      <w:r>
+        <w:rPr>
+          <w:lang w:val="fr-FR"/>
+        </w:rPr>
+        <w:t>Date:</w:t>
+      </w:r>
+      <w:proofErr w:type="gramEnd"/>
+      <w:r>
+        <w:rPr>
+          <w:lang w:val="fr-FR"/>
+        </w:rPr>
+        <w:t xml:space="preserve"> </w:t>
+      </w:r>
+    </w:p>
+    <w:p>
+      <w:pPr>
+        <w:rPr>
+          <w:lang w:val="fr-FR"/>
+        </w:rPr>
+      </w:pPr>
+      <w:proofErr w:type="gramStart"/>
+      <w:r>
+        <w:rPr>
+          <w:lang w:val="fr-FR"/>
+        </w:rPr>
+        <w:t>Notes</w:t>
+      </w:r>
+      <w:r>
+        <w:rPr>
+          <w:lang w:val="fr-FR"/>
+        </w:rPr>
+        <w:t>:</w:t>
+      </w:r>
+      <w:proofErr w:type="gramEnd"/>
+      <w:r>
+        <w:rPr>
+          <w:lang w:val="fr-FR"/>
+        </w:rPr>
+        <w:t xml:space="preserve"> </w:t>
+      </w:r>
+    </w:p>
+    <w:p>
+      <w:pPr>
+        <w:rPr>
+          <w:lang w:val="fr-FR"/>
+        </w:rPr>
+      </w:pPr>
+      <w:r>
+        <w:rPr>
+          <w:lang w:val="fr-FR"/>
+        </w:rPr>
+        <w:t xml:space="preserve">Déjà </w:t>
+      </w:r>
+      <w:proofErr w:type="gramStart"/>
+      <w:r>
+        <w:rPr>
+          <w:lang w:val="fr-FR"/>
+        </w:rPr>
+        <w:t>fait:</w:t>
+      </w:r>
+      <w:proofErr w:type="gramEnd"/>
+      <w:r>
+        <w:rPr>
+          <w:lang w:val="fr-FR"/>
+        </w:rPr>
+        <w:t xml:space="preserve"> </w:t>
+      </w:r>
+    </w:p>
+    <w:p>
+      <w:pPr>
+        <w:rPr>
+          <w:lang w:val="fr-FR"/>
+        </w:rPr>
+      </w:pPr>
+      <w:r>
+        <w:rPr>
+          <w:lang w:val="fr-FR"/>
+        </w:rPr>
+        <w:t xml:space="preserve">A </w:t>
+      </w:r>
+      <w:proofErr w:type="gramStart"/>
+      <w:r>
+        <w:rPr>
+          <w:lang w:val="fr-FR"/>
+        </w:rPr>
+        <w:t>faire:</w:t>
+      </w:r>
+      <w:proofErr w:type="gramEnd"/>
+      <w:r>
+        <w:rPr>
+          <w:lang w:val="fr-FR"/>
+        </w:rPr>
+        <w:t xml:space="preserve"> </w:t>
+      </w:r>
+    </w:p>
+    <w:p>
+      <w:pPr>
+        <w:rPr>
+          <w:lang w:val="fr-FR"/>
+        </w:rPr>
+      </w:pPr>
+      <w:proofErr w:type="gramStart"/>
+      <w:r>
+        <w:rPr>
+          <w:lang w:val="fr-FR"/>
+        </w:rPr>
+        <w:t>Problèmes:</w:t>
+      </w:r>
+      <w:proofErr w:type="gramEnd"/>
+      <w:r>
+        <w:rPr>
+          <w:lang w:val="fr-FR"/>
+        </w:rPr>
+        <w:t xml:space="preserve"> </w:t>
+      </w:r>
+    </w:p>
+    <w:p>
+      <w:pPr>
+        <w:rPr>
+          <w:lang w:val="fr-FR"/>
+        </w:rPr>
+      </w:pPr>
+    </w:p>
+    <w:p>
+      <w:pPr>
+        <w:rPr>
+          <w:lang w:val="fr-FR"/>
+        </w:rPr>
+      </w:pPr>
+    </w:p>
+    <w:p>
+      <w:pPr>
+        <w:rPr>
+          <w:lang w:val="fr-FR"/>
+        </w:rPr>
+      </w:pPr>
+    </w:p>
+    <w:p>
+      <w:pPr>
+        <w:rPr>
+          <w:lang w:val="fr-FR"/>
+        </w:rPr>
+      </w:pPr>
+      <w:proofErr w:type="gramStart"/>
+      <w:r>
+        <w:rPr>
+          <w:lang w:val="fr-FR"/>
+        </w:rPr>
+        <w:t>Date:</w:t>
+      </w:r>
+      <w:proofErr w:type="gramEnd"/>
+      <w:r>
+        <w:rPr>
+          <w:lang w:val="fr-FR"/>
+        </w:rPr>
+        <w:t xml:space="preserve"> </w:t>
+      </w:r>
+    </w:p>
+    <w:p>
+      <w:pPr>
+        <w:rPr>
+          <w:lang w:val="fr-FR"/>
+        </w:rPr>
+      </w:pPr>
+      <w:proofErr w:type="gramStart"/>
+      <w:r>
+        <w:rPr>
+          <w:lang w:val="fr-FR"/>
+        </w:rPr>
         <w:lastRenderedPageBreak/>
-        <w:t xml:space="preserve">Déjà </w:t>
-      </w:r>
-      <w:proofErr w:type="gramStart"/>
-      <w:r>
-        <w:rPr>
-          <w:lang w:val="fr-FR"/>
-        </w:rPr>
-        <w:t>fait:</w:t>
-      </w:r>
-      <w:proofErr w:type="gramEnd"/>
-      <w:r>
-        <w:rPr>
-          <w:lang w:val="fr-FR"/>
-        </w:rPr>
-        <w:t xml:space="preserve"> </w:t>
-      </w:r>
-    </w:p>
-    <w:p>
-      <w:pPr>
-        <w:rPr>
-          <w:lang w:val="fr-FR"/>
-        </w:rPr>
-      </w:pPr>
-      <w:r>
-        <w:rPr>
-          <w:lang w:val="fr-FR"/>
-        </w:rPr>
-        <w:t xml:space="preserve">A </w:t>
-      </w:r>
-      <w:proofErr w:type="gramStart"/>
-      <w:r>
-        <w:rPr>
-          <w:lang w:val="fr-FR"/>
-        </w:rPr>
-        <w:t>faire:</w:t>
-      </w:r>
-      <w:proofErr w:type="gramEnd"/>
-      <w:r>
-        <w:rPr>
-          <w:lang w:val="fr-FR"/>
-        </w:rPr>
-        <w:t xml:space="preserve"> </w:t>
-      </w:r>
-    </w:p>
-    <w:p>
-      <w:pPr>
-        <w:rPr>
-          <w:lang w:val="fr-FR"/>
-        </w:rPr>
-      </w:pPr>
-      <w:proofErr w:type="gramStart"/>
-      <w:r>
-        <w:rPr>
-          <w:lang w:val="fr-FR"/>
-        </w:rPr>
-        <w:t>Problèmes:</w:t>
-      </w:r>
-      <w:proofErr w:type="gramEnd"/>
-      <w:r>
-        <w:rPr>
-          <w:lang w:val="fr-FR"/>
-        </w:rPr>
-        <w:t xml:space="preserve"> </w:t>
-      </w:r>
-    </w:p>
-    <w:p>
-      <w:pPr>
-        <w:rPr>
-          <w:lang w:val="fr-FR"/>
-        </w:rPr>
-      </w:pPr>
-    </w:p>
-    <w:p>
-      <w:pPr>
-        <w:rPr>
-          <w:lang w:val="fr-FR"/>
-        </w:rPr>
-      </w:pPr>
-    </w:p>
-    <w:p>
-      <w:pPr>
-        <w:rPr>
-          <w:lang w:val="fr-FR"/>
-        </w:rPr>
-      </w:pPr>
-    </w:p>
-    <w:p>
-      <w:pPr>
-        <w:rPr>
-          <w:lang w:val="fr-FR"/>
-        </w:rPr>
-      </w:pPr>
-      <w:proofErr w:type="gramStart"/>
-      <w:r>
-        <w:rPr>
-          <w:lang w:val="fr-FR"/>
-        </w:rPr>
-        <w:t>Date:</w:t>
-      </w:r>
-      <w:proofErr w:type="gramEnd"/>
-      <w:r>
-        <w:rPr>
-          <w:lang w:val="fr-FR"/>
-        </w:rPr>
-        <w:t xml:space="preserve"> </w:t>
-      </w:r>
-    </w:p>
-    <w:p>
-      <w:pPr>
-        <w:rPr>
-          <w:lang w:val="fr-FR"/>
-        </w:rPr>
-      </w:pPr>
-      <w:proofErr w:type="gramStart"/>
-      <w:r>
-        <w:rPr>
-          <w:lang w:val="fr-FR"/>
-        </w:rPr>
-        <w:t>Notes</w:t>
-      </w:r>
-      <w:r>
-        <w:rPr>
-          <w:lang w:val="fr-FR"/>
-        </w:rPr>
-        <w:t>:</w:t>
-      </w:r>
-      <w:proofErr w:type="gramEnd"/>
-      <w:r>
-        <w:rPr>
-          <w:lang w:val="fr-FR"/>
-        </w:rPr>
-        <w:t xml:space="preserve"> </w:t>
-      </w:r>
-    </w:p>
-    <w:p>
-      <w:pPr>
-        <w:rPr>
-          <w:lang w:val="fr-FR"/>
-        </w:rPr>
-      </w:pPr>
-      <w:r>
-        <w:rPr>
-          <w:lang w:val="fr-FR"/>
-        </w:rPr>
-        <w:t xml:space="preserve">Déjà </w:t>
-      </w:r>
-      <w:proofErr w:type="gramStart"/>
-      <w:r>
-        <w:rPr>
-          <w:lang w:val="fr-FR"/>
-        </w:rPr>
-        <w:t>fait:</w:t>
-      </w:r>
-      <w:proofErr w:type="gramEnd"/>
-      <w:r>
-        <w:rPr>
-          <w:lang w:val="fr-FR"/>
-        </w:rPr>
-        <w:t xml:space="preserve"> </w:t>
-      </w:r>
-    </w:p>
-    <w:p>
-      <w:pPr>
-        <w:rPr>
-          <w:lang w:val="fr-FR"/>
-        </w:rPr>
-      </w:pPr>
-      <w:r>
-        <w:rPr>
-          <w:lang w:val="fr-FR"/>
-        </w:rPr>
-        <w:t xml:space="preserve">A </w:t>
-      </w:r>
-      <w:proofErr w:type="gramStart"/>
-      <w:r>
-        <w:rPr>
-          <w:lang w:val="fr-FR"/>
-        </w:rPr>
-        <w:t>faire:</w:t>
-      </w:r>
-      <w:proofErr w:type="gramEnd"/>
-      <w:r>
-        <w:rPr>
-          <w:lang w:val="fr-FR"/>
-        </w:rPr>
-        <w:t xml:space="preserve"> </w:t>
-      </w:r>
-    </w:p>
-    <w:p>
-      <w:pPr>
-        <w:rPr>
-          <w:lang w:val="fr-FR"/>
-        </w:rPr>
-      </w:pPr>
-      <w:proofErr w:type="gramStart"/>
-      <w:r>
-        <w:rPr>
-          <w:lang w:val="fr-FR"/>
-        </w:rPr>
-        <w:t>Problèmes:</w:t>
-      </w:r>
-      <w:proofErr w:type="gramEnd"/>
-      <w:r>
-        <w:rPr>
-          <w:lang w:val="fr-FR"/>
-        </w:rPr>
-        <w:t xml:space="preserve"> </w:t>
-      </w:r>
-    </w:p>
-    <w:p>
-      <w:pPr>
-        <w:rPr>
-          <w:lang w:val="fr-FR"/>
-        </w:rPr>
-      </w:pPr>
-    </w:p>
-    <w:p>
-      <w:pPr>
-        <w:rPr>
-          <w:lang w:val="fr-FR"/>
-        </w:rPr>
-      </w:pPr>
-    </w:p>
-    <w:p>
-      <w:pPr>
-        <w:rPr>
-          <w:lang w:val="fr-FR"/>
-        </w:rPr>
-      </w:pPr>
-    </w:p>
-    <w:p>
-      <w:pPr>
-        <w:rPr>
-          <w:lang w:val="fr-FR"/>
-        </w:rPr>
-      </w:pPr>
-      <w:proofErr w:type="gramStart"/>
-      <w:r>
-        <w:rPr>
-          <w:lang w:val="fr-FR"/>
-        </w:rPr>
-        <w:t>Date:</w:t>
-      </w:r>
-      <w:proofErr w:type="gramEnd"/>
-      <w:r>
-        <w:rPr>
-          <w:lang w:val="fr-FR"/>
-        </w:rPr>
-        <w:t xml:space="preserve"> </w:t>
-      </w:r>
-    </w:p>
-    <w:p>
-      <w:pPr>
-        <w:rPr>
-          <w:lang w:val="fr-FR"/>
-        </w:rPr>
-      </w:pPr>
-      <w:proofErr w:type="gramStart"/>
-      <w:r>
-        <w:rPr>
-          <w:lang w:val="fr-FR"/>
-        </w:rPr>
-        <w:t>Notes</w:t>
-      </w:r>
-      <w:r>
-        <w:rPr>
-          <w:lang w:val="fr-FR"/>
-        </w:rPr>
-        <w:t>:</w:t>
-      </w:r>
-      <w:proofErr w:type="gramEnd"/>
-      <w:r>
-        <w:rPr>
-          <w:lang w:val="fr-FR"/>
-        </w:rPr>
-        <w:t xml:space="preserve"> </w:t>
-      </w:r>
-    </w:p>
-    <w:p>
-      <w:pPr>
-        <w:rPr>
-          <w:lang w:val="fr-FR"/>
-        </w:rPr>
-      </w:pPr>
-      <w:r>
-        <w:rPr>
-          <w:lang w:val="fr-FR"/>
-        </w:rPr>
-        <w:t xml:space="preserve">Déjà </w:t>
-      </w:r>
-      <w:proofErr w:type="gramStart"/>
-      <w:r>
-        <w:rPr>
-          <w:lang w:val="fr-FR"/>
-        </w:rPr>
-        <w:t>fait:</w:t>
-      </w:r>
-      <w:proofErr w:type="gramEnd"/>
-      <w:r>
-        <w:rPr>
-          <w:lang w:val="fr-FR"/>
-        </w:rPr>
-        <w:t xml:space="preserve"> </w:t>
-      </w:r>
-    </w:p>
-    <w:p>
-      <w:pPr>
-        <w:rPr>
-          <w:lang w:val="fr-FR"/>
-        </w:rPr>
-      </w:pPr>
-      <w:r>
-        <w:rPr>
-          <w:lang w:val="fr-FR"/>
-        </w:rPr>
-        <w:t xml:space="preserve">A </w:t>
-      </w:r>
-      <w:proofErr w:type="gramStart"/>
-      <w:r>
-        <w:rPr>
-          <w:lang w:val="fr-FR"/>
-        </w:rPr>
-        <w:t>faire:</w:t>
-      </w:r>
-      <w:proofErr w:type="gramEnd"/>
-      <w:r>
-        <w:rPr>
-          <w:lang w:val="fr-FR"/>
-        </w:rPr>
-        <w:t xml:space="preserve"> </w:t>
-      </w:r>
-    </w:p>
-    <w:p>
-      <w:pPr>
-        <w:rPr>
-          <w:lang w:val="fr-FR"/>
-        </w:rPr>
-      </w:pPr>
-      <w:proofErr w:type="gramStart"/>
-      <w:r>
-        <w:rPr>
-          <w:lang w:val="fr-FR"/>
-        </w:rPr>
-        <w:t>Problèmes:</w:t>
-      </w:r>
-      <w:proofErr w:type="gramEnd"/>
-      <w:r>
-        <w:rPr>
-          <w:lang w:val="fr-FR"/>
-        </w:rPr>
-        <w:t xml:space="preserve"> </w:t>
-      </w:r>
-    </w:p>
-    <w:p>
-      <w:pPr>
-        <w:rPr>
-          <w:lang w:val="fr-FR"/>
-        </w:rPr>
-      </w:pPr>
-    </w:p>
-    <w:p>
-      <w:pPr>
-        <w:rPr>
-          <w:lang w:val="fr-FR"/>
-        </w:rPr>
-      </w:pPr>
-    </w:p>
-    <w:p>
-      <w:pPr>
-        <w:rPr>
-          <w:lang w:val="fr-FR"/>
-        </w:rPr>
-      </w:pPr>
-    </w:p>
-    <w:p>
-      <w:pPr>
-        <w:rPr>
-          <w:lang w:val="fr-FR"/>
-        </w:rPr>
-      </w:pPr>
-      <w:proofErr w:type="gramStart"/>
-      <w:r>
-        <w:rPr>
-          <w:lang w:val="fr-FR"/>
-        </w:rPr>
-        <w:t>Date:</w:t>
-      </w:r>
-      <w:proofErr w:type="gramEnd"/>
-      <w:r>
-        <w:rPr>
-          <w:lang w:val="fr-FR"/>
-        </w:rPr>
-        <w:t xml:space="preserve"> </w:t>
-      </w:r>
-    </w:p>
-    <w:p>
-      <w:pPr>
-        <w:rPr>
-          <w:lang w:val="fr-FR"/>
-        </w:rPr>
-      </w:pPr>
-      <w:proofErr w:type="gramStart"/>
-      <w:r>
-        <w:rPr>
-          <w:lang w:val="fr-FR"/>
-        </w:rPr>
         <w:t>Notes</w:t>
       </w:r>
       <w:r>

</xml_diff>